<commit_message>
Changes for publishing app
</commit_message>
<xml_diff>
--- a/CoverLetterGenerator/Templates/CoverLetterTemplate.docx
+++ b/CoverLetterGenerator/Templates/CoverLetterTemplate.docx
@@ -27,15 +27,15 @@
       <w:pPr>
         <w:rPr>
           <w:rFonts w:ascii="Calibri" w:hAnsi="Calibri" w:cs="Calibri"/>
-          <w:sz w:val="16"/>
-          <w:szCs w:val="16"/>
+          <w:sz w:val="18"/>
+          <w:szCs w:val="18"/>
         </w:rPr>
       </w:pPr>
       <w:r>
         <w:rPr>
           <w:rFonts w:ascii="Calibri" w:hAnsi="Calibri" w:cs="Calibri"/>
-          <w:sz w:val="16"/>
-          <w:szCs w:val="16"/>
+          <w:sz w:val="18"/>
+          <w:szCs w:val="18"/>
         </w:rPr>
         <w:t>{{Name}}</w:t>
       </w:r>
@@ -47,15 +47,15 @@
           <w:rFonts w:ascii="Calibri" w:hAnsi="Calibri" w:cs="Calibri"/>
           <w:b w:val="0"/>
           <w:bCs w:val="0"/>
-          <w:sz w:val="16"/>
-          <w:szCs w:val="16"/>
+          <w:sz w:val="18"/>
+          <w:szCs w:val="18"/>
         </w:rPr>
       </w:pPr>
       <w:r>
         <w:rPr>
           <w:rFonts w:ascii="Calibri" w:hAnsi="Calibri" w:cs="Calibri"/>
-          <w:sz w:val="16"/>
-          <w:szCs w:val="16"/>
+          <w:sz w:val="18"/>
+          <w:szCs w:val="18"/>
         </w:rPr>
         <w:t>{{Address}}</w:t>
       </w:r>
@@ -64,15 +64,15 @@
       <w:pPr>
         <w:rPr>
           <w:rFonts w:ascii="Calibri" w:hAnsi="Calibri" w:cs="Calibri"/>
-          <w:sz w:val="16"/>
-          <w:szCs w:val="16"/>
+          <w:sz w:val="18"/>
+          <w:szCs w:val="18"/>
         </w:rPr>
       </w:pPr>
       <w:r>
         <w:rPr>
           <w:rFonts w:ascii="Calibri" w:hAnsi="Calibri" w:cs="Calibri"/>
-          <w:sz w:val="16"/>
-          <w:szCs w:val="16"/>
+          <w:sz w:val="18"/>
+          <w:szCs w:val="18"/>
         </w:rPr>
         <w:t>{{Email}}</w:t>
       </w:r>
@@ -84,15 +84,15 @@
           <w:rFonts w:ascii="Calibri" w:hAnsi="Calibri" w:cs="Calibri"/>
           <w:b w:val="0"/>
           <w:bCs w:val="0"/>
-          <w:sz w:val="16"/>
-          <w:szCs w:val="16"/>
+          <w:sz w:val="18"/>
+          <w:szCs w:val="18"/>
         </w:rPr>
       </w:pPr>
       <w:r>
         <w:rPr>
           <w:rFonts w:ascii="Calibri" w:hAnsi="Calibri" w:cs="Calibri"/>
-          <w:sz w:val="16"/>
-          <w:szCs w:val="16"/>
+          <w:sz w:val="18"/>
+          <w:szCs w:val="18"/>
         </w:rPr>
         <w:t>{{Phone}}</w:t>
       </w:r>
@@ -106,8 +106,8 @@
           <w:rFonts w:ascii="Calibri" w:hAnsi="Calibri" w:cs="Calibri"/>
           <w:b w:val="0"/>
           <w:bCs w:val="0"/>
-          <w:sz w:val="16"/>
-          <w:szCs w:val="16"/>
+          <w:sz w:val="18"/>
+          <w:szCs w:val="18"/>
         </w:rPr>
       </w:pPr>
     </w:p>
@@ -120,24 +120,38 @@
           <w:rFonts w:ascii="Calibri" w:hAnsi="Calibri" w:cs="Calibri"/>
           <w:b w:val="0"/>
           <w:bCs w:val="0"/>
-          <w:sz w:val="16"/>
-          <w:szCs w:val="16"/>
+          <w:sz w:val="18"/>
+          <w:szCs w:val="18"/>
         </w:rPr>
       </w:pPr>
     </w:p>
     <w:p>
       <w:pPr>
+        <w:spacing w:line="360" w:lineRule="auto"/>
+        <w:contextualSpacing/>
+        <w:rPr>
+          <w:rStyle w:val="IntenseEmphasis"/>
+          <w:rFonts w:ascii="Calibri" w:hAnsi="Calibri" w:cs="Calibri"/>
+          <w:b w:val="0"/>
+          <w:bCs w:val="0"/>
+          <w:sz w:val="18"/>
+          <w:szCs w:val="18"/>
+        </w:rPr>
+      </w:pPr>
+    </w:p>
+    <w:p>
+      <w:pPr>
         <w:rPr>
           <w:rFonts w:ascii="Calibri" w:hAnsi="Calibri" w:cs="Calibri"/>
-          <w:sz w:val="16"/>
-          <w:szCs w:val="16"/>
+          <w:sz w:val="18"/>
+          <w:szCs w:val="18"/>
         </w:rPr>
       </w:pPr>
       <w:r>
         <w:rPr>
           <w:rFonts w:ascii="Calibri" w:hAnsi="Calibri" w:cs="Calibri"/>
-          <w:sz w:val="16"/>
-          <w:szCs w:val="16"/>
+          <w:sz w:val="18"/>
+          <w:szCs w:val="18"/>
         </w:rPr>
         <w:t>{{Body}}</w:t>
       </w:r>
@@ -226,6 +240,7 @@
     <w:r>
       <w:rPr>
         <w:noProof/>
+        <w:color w:val="FFFFFF" w:themeColor="background1"/>
       </w:rPr>
       <w:drawing>
         <wp:anchor distT="0" distB="0" distL="114300" distR="114300" simplePos="0" relativeHeight="251658240" behindDoc="1" locked="1" layoutInCell="1" allowOverlap="1" wp14:anchorId="31C0573B" wp14:editId="25DA160C">
@@ -290,6 +305,19 @@
       </w:drawing>
     </w:r>
     <w:r>
+      <w:rPr>
+        <w:color w:val="FFFFFF" w:themeColor="background1"/>
+        <w:sz w:val="40"/>
+        <w:szCs w:val="40"/>
+      </w:rPr>
+      <w:t xml:space="preserve"> </w:t>
+    </w:r>
+    <w:r>
+      <w:rPr>
+        <w:color w:val="FFFFFF" w:themeColor="background1"/>
+        <w:sz w:val="40"/>
+        <w:szCs w:val="40"/>
+      </w:rPr>
       <w:t>Cover Letter</w:t>
     </w:r>
     <w:r>
@@ -1978,28 +2006,6 @@
 </file>
 
 <file path=customXml/item1.xml><?xml version="1.0" encoding="utf-8"?>
-<p:properties xmlns:p="http://schemas.microsoft.com/office/2006/metadata/properties" xmlns:xsi="http://www.w3.org/2001/XMLSchema-instance" xmlns:pc="http://schemas.microsoft.com/office/infopath/2007/PartnerControls">
-  <documentManagement>
-    <_ip_UnifiedCompliancePolicyUIAction xmlns="http://schemas.microsoft.com/sharepoint/v3" xsi:nil="true"/>
-    <_ip_UnifiedCompliancePolicyProperties xmlns="http://schemas.microsoft.com/sharepoint/v3" xsi:nil="true"/>
-    <TaxCatchAll xmlns="38de0ec0-4312-429b-9ba4-a6f7899b86f2" xsi:nil="true"/>
-    <lcf76f155ced4ddcb4097134ff3c332f xmlns="21705155-b4ce-4c69-95dc-4fd6cb8c5571">
-      <Terms xmlns="http://schemas.microsoft.com/office/infopath/2007/PartnerControls"/>
-    </lcf76f155ced4ddcb4097134ff3c332f>
-  </documentManagement>
-</p:properties>
-</file>
-
-<file path=customXml/item2.xml><?xml version="1.0" encoding="utf-8"?>
-<?mso-contentType ?>
-<FormTemplates xmlns="http://schemas.microsoft.com/sharepoint/v3/contenttype/forms">
-  <Display>DocumentLibraryForm</Display>
-  <Edit>DocumentLibraryForm</Edit>
-  <New>DocumentLibraryForm</New>
-</FormTemplates>
-</file>
-
-<file path=customXml/item3.xml><?xml version="1.0" encoding="utf-8"?>
 <ct:contentTypeSchema xmlns:ct="http://schemas.microsoft.com/office/2006/metadata/contentType" xmlns:ma="http://schemas.microsoft.com/office/2006/metadata/properties/metaAttributes" ct:_="" ma:_="" ma:contentTypeName="Document" ma:contentTypeID="0x0101001867FBBEFD40724CA20725D6B3094130" ma:contentTypeVersion="14" ma:contentTypeDescription="Create a new document." ma:contentTypeScope="" ma:versionID="b563ecc397a77cd5d82b22a852f9d63c">
   <xsd:schema xmlns:xsd="http://www.w3.org/2001/XMLSchema" xmlns:xs="http://www.w3.org/2001/XMLSchema" xmlns:p="http://schemas.microsoft.com/office/2006/metadata/properties" xmlns:ns1="http://schemas.microsoft.com/sharepoint/v3" xmlns:ns2="21705155-b4ce-4c69-95dc-4fd6cb8c5571" xmlns:ns3="38de0ec0-4312-429b-9ba4-a6f7899b86f2" targetNamespace="http://schemas.microsoft.com/office/2006/metadata/properties" ma:root="true" ma:fieldsID="514fef1a96c1431b584933149cb0dc9f" ns1:_="" ns2:_="" ns3:_="">
     <xsd:import namespace="http://schemas.microsoft.com/sharepoint/v3"/>
@@ -2217,27 +2223,29 @@
 </ct:contentTypeSchema>
 </file>
 
-<file path=customXml/itemProps1.xml><?xml version="1.0" encoding="utf-8"?>
-<ds:datastoreItem xmlns:ds="http://schemas.openxmlformats.org/officeDocument/2006/customXml" ds:itemID="{66A47E16-CE4A-4121-BA32-F3AAB7CBAF00}">
-  <ds:schemaRefs>
-    <ds:schemaRef ds:uri="http://schemas.microsoft.com/office/2006/metadata/properties"/>
-    <ds:schemaRef ds:uri="http://schemas.microsoft.com/office/infopath/2007/PartnerControls"/>
-    <ds:schemaRef ds:uri="http://schemas.microsoft.com/sharepoint/v3"/>
-    <ds:schemaRef ds:uri="38de0ec0-4312-429b-9ba4-a6f7899b86f2"/>
-    <ds:schemaRef ds:uri="21705155-b4ce-4c69-95dc-4fd6cb8c5571"/>
-  </ds:schemaRefs>
-</ds:datastoreItem>
+<file path=customXml/item2.xml><?xml version="1.0" encoding="utf-8"?>
+<?mso-contentType ?>
+<FormTemplates xmlns="http://schemas.microsoft.com/sharepoint/v3/contenttype/forms">
+  <Display>DocumentLibraryForm</Display>
+  <Edit>DocumentLibraryForm</Edit>
+  <New>DocumentLibraryForm</New>
+</FormTemplates>
 </file>
 
-<file path=customXml/itemProps2.xml><?xml version="1.0" encoding="utf-8"?>
-<ds:datastoreItem xmlns:ds="http://schemas.openxmlformats.org/officeDocument/2006/customXml" ds:itemID="{0AAAB03C-568C-47A7-85CD-78BFA00E51CA}">
-  <ds:schemaRefs>
-    <ds:schemaRef ds:uri="http://schemas.microsoft.com/sharepoint/v3/contenttype/forms"/>
-  </ds:schemaRefs>
-</ds:datastoreItem>
+<file path=customXml/item3.xml><?xml version="1.0" encoding="utf-8"?>
+<p:properties xmlns:p="http://schemas.microsoft.com/office/2006/metadata/properties" xmlns:xsi="http://www.w3.org/2001/XMLSchema-instance" xmlns:pc="http://schemas.microsoft.com/office/infopath/2007/PartnerControls">
+  <documentManagement>
+    <_ip_UnifiedCompliancePolicyUIAction xmlns="http://schemas.microsoft.com/sharepoint/v3" xsi:nil="true"/>
+    <_ip_UnifiedCompliancePolicyProperties xmlns="http://schemas.microsoft.com/sharepoint/v3" xsi:nil="true"/>
+    <TaxCatchAll xmlns="38de0ec0-4312-429b-9ba4-a6f7899b86f2" xsi:nil="true"/>
+    <lcf76f155ced4ddcb4097134ff3c332f xmlns="21705155-b4ce-4c69-95dc-4fd6cb8c5571">
+      <Terms xmlns="http://schemas.microsoft.com/office/infopath/2007/PartnerControls"/>
+    </lcf76f155ced4ddcb4097134ff3c332f>
+  </documentManagement>
+</p:properties>
 </file>
 
-<file path=customXml/itemProps3.xml><?xml version="1.0" encoding="utf-8"?>
+<file path=customXml/itemProps1.xml><?xml version="1.0" encoding="utf-8"?>
 <ds:datastoreItem xmlns:ds="http://schemas.openxmlformats.org/officeDocument/2006/customXml" ds:itemID="{279B7CA0-A276-46C9-8BA9-4838D9C953DD}">
   <ds:schemaRefs>
     <ds:schemaRef ds:uri="http://schemas.microsoft.com/office/2006/metadata/contentType"/>
@@ -2257,6 +2265,26 @@
 </ds:datastoreItem>
 </file>
 
+<file path=customXml/itemProps2.xml><?xml version="1.0" encoding="utf-8"?>
+<ds:datastoreItem xmlns:ds="http://schemas.openxmlformats.org/officeDocument/2006/customXml" ds:itemID="{0AAAB03C-568C-47A7-85CD-78BFA00E51CA}">
+  <ds:schemaRefs>
+    <ds:schemaRef ds:uri="http://schemas.microsoft.com/sharepoint/v3/contenttype/forms"/>
+  </ds:schemaRefs>
+</ds:datastoreItem>
+</file>
+
+<file path=customXml/itemProps3.xml><?xml version="1.0" encoding="utf-8"?>
+<ds:datastoreItem xmlns:ds="http://schemas.openxmlformats.org/officeDocument/2006/customXml" ds:itemID="{66A47E16-CE4A-4121-BA32-F3AAB7CBAF00}">
+  <ds:schemaRefs>
+    <ds:schemaRef ds:uri="http://schemas.microsoft.com/office/2006/metadata/properties"/>
+    <ds:schemaRef ds:uri="http://schemas.microsoft.com/office/infopath/2007/PartnerControls"/>
+    <ds:schemaRef ds:uri="http://schemas.microsoft.com/sharepoint/v3"/>
+    <ds:schemaRef ds:uri="38de0ec0-4312-429b-9ba4-a6f7899b86f2"/>
+    <ds:schemaRef ds:uri="21705155-b4ce-4c69-95dc-4fd6cb8c5571"/>
+  </ds:schemaRefs>
+</ds:datastoreItem>
+</file>
+
 <file path=docMetadata/LabelInfo.xml><?xml version="1.0" encoding="utf-8"?>
 <clbl:labelList xmlns:clbl="http://schemas.microsoft.com/office/2020/mipLabelMetadata"/>
 </file>
</xml_diff>